<commit_message>
Building sample face recognition flask app
</commit_message>
<xml_diff>
--- a/world_quant_university_ml_lab_projects/Celebrity sightings in india/face_embeding_with_resent.docx
+++ b/world_quant_university_ml_lab_projects/Celebrity sightings in india/face_embeding_with_resent.docx
@@ -4,6 +4,9 @@
   <w:body>
     <w:p>
       <w:r>
+        <w:rPr>
+          <w:noProof/>
+        </w:rPr>
         <w:drawing>
           <wp:inline distT="0" distB="0" distL="0" distR="0" wp14:anchorId="120DC280" wp14:editId="2B0127ED">
             <wp:extent cx="5731510" cy="2851150"/>
@@ -43,6 +46,9 @@
     </w:p>
     <w:p>
       <w:r>
+        <w:rPr>
+          <w:noProof/>
+        </w:rPr>
         <w:drawing>
           <wp:inline distT="0" distB="0" distL="0" distR="0" wp14:anchorId="6E2811B2" wp14:editId="33BDB3C9">
             <wp:extent cx="5731510" cy="3342005"/>
@@ -82,6 +88,9 @@
     </w:p>
     <w:p>
       <w:r>
+        <w:rPr>
+          <w:noProof/>
+        </w:rPr>
         <w:lastRenderedPageBreak/>
         <w:drawing>
           <wp:inline distT="0" distB="0" distL="0" distR="0" wp14:anchorId="756E0AE5" wp14:editId="308ECEF9">
@@ -147,6 +156,7 @@
         <w:rPr>
           <w:b/>
           <w:bCs/>
+          <w:noProof/>
         </w:rPr>
         <w:drawing>
           <wp:inline distT="0" distB="0" distL="0" distR="0" wp14:anchorId="1CBD7F2A" wp14:editId="35471CB4">
@@ -230,6 +240,7 @@
         <w:rPr>
           <w:b/>
           <w:bCs/>
+          <w:noProof/>
         </w:rPr>
         <w:lastRenderedPageBreak/>
         <w:drawing>
@@ -285,6 +296,7 @@
         <w:rPr>
           <w:b/>
           <w:bCs/>
+          <w:noProof/>
         </w:rPr>
         <w:drawing>
           <wp:inline distT="0" distB="0" distL="0" distR="0" wp14:anchorId="3706FC14" wp14:editId="28328526">
@@ -334,6 +346,7 @@
         <w:rPr>
           <w:b/>
           <w:bCs/>
+          <w:noProof/>
         </w:rPr>
         <w:drawing>
           <wp:inline distT="0" distB="0" distL="0" distR="0" wp14:anchorId="6A7A8B94" wp14:editId="4F1BA59B">
@@ -383,6 +396,7 @@
         <w:rPr>
           <w:b/>
           <w:bCs/>
+          <w:noProof/>
         </w:rPr>
         <w:lastRenderedPageBreak/>
         <w:drawing>
@@ -410,6 +424,55 @@
                     <a:xfrm>
                       <a:off x="0" y="0"/>
                       <a:ext cx="5731510" cy="4177030"/>
+                    </a:xfrm>
+                    <a:prstGeom prst="rect">
+                      <a:avLst/>
+                    </a:prstGeom>
+                  </pic:spPr>
+                </pic:pic>
+              </a:graphicData>
+            </a:graphic>
+          </wp:inline>
+        </w:drawing>
+      </w:r>
+    </w:p>
+    <w:p>
+      <w:pPr>
+        <w:rPr>
+          <w:b/>
+          <w:bCs/>
+        </w:rPr>
+      </w:pPr>
+      <w:r>
+        <w:rPr>
+          <w:b/>
+          <w:bCs/>
+        </w:rPr>
+        <w:drawing>
+          <wp:inline distT="0" distB="0" distL="0" distR="0" wp14:anchorId="1DC15062" wp14:editId="1C358EF4">
+            <wp:extent cx="4343776" cy="4480948"/>
+            <wp:effectExtent l="0" t="0" r="0" b="0"/>
+            <wp:docPr id="1498888342" name="Picture 1"/>
+            <wp:cNvGraphicFramePr>
+              <a:graphicFrameLocks xmlns:a="http://schemas.openxmlformats.org/drawingml/2006/main" noChangeAspect="1"/>
+            </wp:cNvGraphicFramePr>
+            <a:graphic xmlns:a="http://schemas.openxmlformats.org/drawingml/2006/main">
+              <a:graphicData uri="http://schemas.openxmlformats.org/drawingml/2006/picture">
+                <pic:pic xmlns:pic="http://schemas.openxmlformats.org/drawingml/2006/picture">
+                  <pic:nvPicPr>
+                    <pic:cNvPr id="1498888342" name=""/>
+                    <pic:cNvPicPr/>
+                  </pic:nvPicPr>
+                  <pic:blipFill>
+                    <a:blip r:embed="rId12"/>
+                    <a:stretch>
+                      <a:fillRect/>
+                    </a:stretch>
+                  </pic:blipFill>
+                  <pic:spPr>
+                    <a:xfrm>
+                      <a:off x="0" y="0"/>
+                      <a:ext cx="4343776" cy="4480948"/>
                     </a:xfrm>
                     <a:prstGeom prst="rect">
                       <a:avLst/>

</xml_diff>